<commit_message>
Updated the logic for item cards
</commit_message>
<xml_diff>
--- a/notes.docx
+++ b/notes.docx
@@ -858,6 +858,9 @@
     <w:p/>
     <w:p>
       <w:r>
+        <w:rPr>
+          <w:noProof/>
+        </w:rPr>
         <w:drawing>
           <wp:inline distT="0" distB="0" distL="0" distR="0" wp14:anchorId="362A054C" wp14:editId="12C09C96">
             <wp:extent cx="5731510" cy="2453640"/>
@@ -894,11 +897,23 @@
           </wp:inline>
         </w:drawing>
       </w:r>
+    </w:p>
+    <w:p/>
+    <w:p>
+      <w:r>
+        <w:t xml:space="preserve">Hooks are </w:t>
+      </w:r>
+      <w:proofErr w:type="spellStart"/>
+      <w:r>
+        <w:t>javascript</w:t>
+      </w:r>
+      <w:proofErr w:type="spellEnd"/>
+      <w:r>
+        <w:t xml:space="preserve"> functions</w:t>
+      </w:r>
       <w:bookmarkStart w:id="0" w:name="_GoBack"/>
       <w:bookmarkEnd w:id="0"/>
     </w:p>
-    <w:p/>
-    <w:p/>
     <w:sectPr>
       <w:pgSz w:w="11906" w:h="16838"/>
       <w:pgMar w:top="1440" w:right="1440" w:bottom="1440" w:left="1440" w:header="708" w:footer="708" w:gutter="0"/>

</xml_diff>